<commit_message>
some things are quite very updated
</commit_message>
<xml_diff>
--- a/HTML Website/Request/ID 0000 - Client Request.docx
+++ b/HTML Website/Request/ID 0000 - Client Request.docx
@@ -74,8 +74,6 @@
         </w:rPr>
         <w:t xml:space="preserve"> </w:t>
       </w:r>
-      <w:bookmarkStart w:id="0" w:name="_GoBack"/>
-      <w:bookmarkEnd w:id="0"/>
     </w:p>
     <w:p>
       <w:pPr>
@@ -385,6 +383,109 @@
           <w:szCs w:val="28"/>
         </w:rPr>
       </w:pPr>
+    </w:p>
+    <w:p>
+      <w:pPr>
+        <w:rPr>
+          <w:rFonts w:ascii="Arial Rounded MT Bold" w:hAnsi="Arial Rounded MT Bold"/>
+          <w:sz w:val="28"/>
+          <w:szCs w:val="28"/>
+        </w:rPr>
+      </w:pPr>
+    </w:p>
+    <w:p>
+      <w:pPr>
+        <w:rPr>
+          <w:rFonts w:ascii="Arial Rounded MT Bold" w:hAnsi="Arial Rounded MT Bold"/>
+          <w:sz w:val="28"/>
+          <w:szCs w:val="28"/>
+        </w:rPr>
+      </w:pPr>
+    </w:p>
+    <w:p>
+      <w:pPr>
+        <w:rPr>
+          <w:rFonts w:ascii="Arial Rounded MT Bold" w:hAnsi="Arial Rounded MT Bold"/>
+          <w:sz w:val="28"/>
+          <w:szCs w:val="28"/>
+        </w:rPr>
+      </w:pPr>
+    </w:p>
+    <w:p>
+      <w:pPr>
+        <w:rPr>
+          <w:rFonts w:ascii="Arial Rounded MT Bold" w:hAnsi="Arial Rounded MT Bold"/>
+          <w:sz w:val="28"/>
+          <w:szCs w:val="28"/>
+        </w:rPr>
+      </w:pPr>
+    </w:p>
+    <w:p>
+      <w:pPr>
+        <w:rPr>
+          <w:rFonts w:ascii="Arial Rounded MT Bold" w:hAnsi="Arial Rounded MT Bold"/>
+          <w:sz w:val="28"/>
+          <w:szCs w:val="28"/>
+        </w:rPr>
+      </w:pPr>
+    </w:p>
+    <w:p>
+      <w:pPr>
+        <w:rPr>
+          <w:rFonts w:ascii="Arial Rounded MT Bold" w:hAnsi="Arial Rounded MT Bold"/>
+          <w:sz w:val="28"/>
+          <w:szCs w:val="28"/>
+        </w:rPr>
+      </w:pPr>
+    </w:p>
+    <w:p>
+      <w:pPr>
+        <w:rPr>
+          <w:rFonts w:ascii="Arial Rounded MT Bold" w:hAnsi="Arial Rounded MT Bold"/>
+          <w:sz w:val="28"/>
+          <w:szCs w:val="28"/>
+        </w:rPr>
+      </w:pPr>
+      <w:bookmarkStart w:id="0" w:name="_GoBack"/>
+      <w:bookmarkEnd w:id="0"/>
+    </w:p>
+    <w:p>
+      <w:pPr>
+        <w:rPr>
+          <w:rFonts w:ascii="Arial Rounded MT Bold" w:hAnsi="Arial Rounded MT Bold"/>
+          <w:sz w:val="28"/>
+          <w:szCs w:val="28"/>
+        </w:rPr>
+      </w:pPr>
+    </w:p>
+    <w:p>
+      <w:pPr>
+        <w:rPr>
+          <w:rFonts w:ascii="Arial Rounded MT Bold" w:hAnsi="Arial Rounded MT Bold"/>
+          <w:b/>
+          <w:bCs/>
+          <w:sz w:val="28"/>
+          <w:szCs w:val="28"/>
+        </w:rPr>
+      </w:pPr>
+      <w:r>
+        <w:rPr>
+          <w:rFonts w:ascii="Arial Rounded MT Bold" w:hAnsi="Arial Rounded MT Bold"/>
+          <w:b/>
+          <w:bCs/>
+          <w:sz w:val="28"/>
+          <w:szCs w:val="28"/>
+        </w:rPr>
+        <w:t>Status:</w:t>
+      </w:r>
+      <w:r>
+        <w:rPr>
+          <w:rFonts w:ascii="Arial Rounded MT Bold" w:hAnsi="Arial Rounded MT Bold"/>
+          <w:sz w:val="28"/>
+          <w:szCs w:val="28"/>
+        </w:rPr>
+        <w:t xml:space="preserve"> Unknown</w:t>
+      </w:r>
     </w:p>
     <w:sectPr>
       <w:headerReference w:type="default" r:id="rId7"/>

</xml_diff>